<commit_message>
feat: utilisation des données du profil + signature
</commit_message>
<xml_diff>
--- a/public/files/fiche.docx
+++ b/public/files/fiche.docx
@@ -399,9 +399,26 @@
         </w:tc>
       </w:tr>
     </w:tbl>
+    <w:p/>
     <w:p>
-      <w:bookmarkStart w:id="0" w:name="_GoBack"/>
-      <w:bookmarkEnd w:id="0"/>
+      <w:pPr>
+        <w:jc w:val="right"/>
+      </w:pPr>
+      <w:r>
+        <w:t>{</w:t>
+      </w:r>
+      <w:r>
+        <w:t>lieu</w:t>
+      </w:r>
+      <w:r>
+        <w:t>}, le {</w:t>
+      </w:r>
+      <w:r>
+        <w:t>date</w:t>
+      </w:r>
+      <w:r>
+        <w:t>}</w:t>
+      </w:r>
     </w:p>
     <w:p>
       <w:pPr>
@@ -411,33 +428,19 @@
         <w:t>{</w:t>
       </w:r>
       <w:r>
-        <w:t>lieu</w:t>
-      </w:r>
-      <w:r>
-        <w:t>}, le {</w:t>
-      </w:r>
-      <w:r>
-        <w:t>date</w:t>
+        <w:t>%</w:t>
+      </w:r>
+      <w:r>
+        <w:t>signature</w:t>
       </w:r>
       <w:r>
         <w:t>}</w:t>
       </w:r>
     </w:p>
     <w:p>
-      <w:pPr>
-        <w:jc w:val="right"/>
-      </w:pPr>
-      <w:r>
-        <w:t>{</w:t>
-      </w:r>
-      <w:r>
-        <w:t>signature</w:t>
-      </w:r>
-      <w:r>
-        <w:t>}</w:t>
-      </w:r>
+      <w:bookmarkStart w:id="0" w:name="_GoBack"/>
+      <w:bookmarkEnd w:id="0"/>
     </w:p>
-    <w:p/>
     <w:tbl>
       <w:tblPr>
         <w:tblStyle w:val="Grilledutableau"/>

</xml_diff>

<commit_message>
chore: revision sur le document fiche.docx
</commit_message>
<xml_diff>
--- a/public/files/fiche.docx
+++ b/public/files/fiche.docx
@@ -2,37 +2,683 @@
 <file path=word/document.xml><?xml version="1.0" encoding="utf-8"?>
 <w:document xmlns:wpc="http://schemas.microsoft.com/office/word/2010/wordprocessingCanvas" xmlns:cx="http://schemas.microsoft.com/office/drawing/2014/chartex" xmlns:cx1="http://schemas.microsoft.com/office/drawing/2015/9/8/chartex" xmlns:cx2="http://schemas.microsoft.com/office/drawing/2015/10/21/chartex" xmlns:cx3="http://schemas.microsoft.com/office/drawing/2016/5/9/chartex" xmlns:cx4="http://schemas.microsoft.com/office/drawing/2016/5/10/chartex" xmlns:cx5="http://schemas.microsoft.com/office/drawing/2016/5/11/chartex" xmlns:mc="http://schemas.openxmlformats.org/markup-compatibility/2006" xmlns:o="urn:schemas-microsoft-com:office:office" xmlns:r="http://schemas.openxmlformats.org/officeDocument/2006/relationships" xmlns:m="http://schemas.openxmlformats.org/officeDocument/2006/math" xmlns:v="urn:schemas-microsoft-com:vml" xmlns:wp14="http://schemas.microsoft.com/office/word/2010/wordprocessingDrawing" xmlns:wp="http://schemas.openxmlformats.org/drawingml/2006/wordprocessingDrawing" xmlns:w10="urn:schemas-microsoft-com:office:word" xmlns:w="http://schemas.openxmlformats.org/wordprocessingml/2006/main" xmlns:w14="http://schemas.microsoft.com/office/word/2010/wordml" xmlns:w15="http://schemas.microsoft.com/office/word/2012/wordml" xmlns:w16se="http://schemas.microsoft.com/office/word/2015/wordml/symex" xmlns:wpg="http://schemas.microsoft.com/office/word/2010/wordprocessingGroup" xmlns:wpi="http://schemas.microsoft.com/office/word/2010/wordprocessingInk" xmlns:wne="http://schemas.microsoft.com/office/word/2006/wordml" xmlns:wps="http://schemas.microsoft.com/office/word/2010/wordprocessingShape" mc:Ignorable="w14 w15 w16se wp14">
   <w:body>
+    <w:tbl>
+      <w:tblPr>
+        <w:tblStyle w:val="Grilledutableau"/>
+        <w:tblW w:w="0" w:type="auto"/>
+        <w:tblBorders>
+          <w:top w:val="none" w:sz="0" w:space="0" w:color="auto"/>
+          <w:left w:val="none" w:sz="0" w:space="0" w:color="auto"/>
+          <w:bottom w:val="none" w:sz="0" w:space="0" w:color="auto"/>
+          <w:right w:val="none" w:sz="0" w:space="0" w:color="auto"/>
+          <w:insideH w:val="none" w:sz="0" w:space="0" w:color="auto"/>
+          <w:insideV w:val="none" w:sz="0" w:space="0" w:color="auto"/>
+        </w:tblBorders>
+        <w:tblLook w:val="04A0" w:firstRow="1" w:lastRow="0" w:firstColumn="1" w:lastColumn="0" w:noHBand="0" w:noVBand="1"/>
+      </w:tblPr>
+      <w:tblGrid>
+        <w:gridCol w:w="4531"/>
+        <w:gridCol w:w="4531"/>
+      </w:tblGrid>
+      <w:tr>
+        <w:tc>
+          <w:tcPr>
+            <w:tcW w:w="4531" w:type="dxa"/>
+          </w:tcPr>
+          <w:p>
+            <w:r>
+              <w:t>Délégation sociale</w:t>
+            </w:r>
+          </w:p>
+        </w:tc>
+        <w:tc>
+          <w:tcPr>
+            <w:tcW w:w="4531" w:type="dxa"/>
+          </w:tcPr>
+          <w:p>
+            <w:pPr>
+              <w:jc w:val="right"/>
+            </w:pPr>
+            <w:r>
+              <w:t xml:space="preserve">Madame </w:t>
+            </w:r>
+            <w:r>
+              <w:rPr>
+                <w:color w:val="1F3864" w:themeColor="accent1" w:themeShade="80"/>
+              </w:rPr>
+              <w:t>{nom}</w:t>
+            </w:r>
+            <w:r>
+              <w:rPr>
+                <w:color w:val="1F3864" w:themeColor="accent1" w:themeShade="80"/>
+              </w:rPr>
+              <w:br/>
+            </w:r>
+            <w:r>
+              <w:br/>
+            </w:r>
+            <w:r>
+              <w:rPr>
+                <w:color w:val="1F3864" w:themeColor="accent1" w:themeShade="80"/>
+              </w:rPr>
+              <w:t>{adresse}</w:t>
+            </w:r>
+          </w:p>
+        </w:tc>
+      </w:tr>
+    </w:tbl>
+    <w:p/>
+    <w:tbl>
+      <w:tblPr>
+        <w:tblStyle w:val="Grilledutableau"/>
+        <w:tblW w:w="0" w:type="auto"/>
+        <w:tblBorders>
+          <w:top w:val="none" w:sz="0" w:space="0" w:color="auto"/>
+          <w:left w:val="none" w:sz="0" w:space="0" w:color="auto"/>
+          <w:bottom w:val="none" w:sz="0" w:space="0" w:color="auto"/>
+          <w:right w:val="none" w:sz="0" w:space="0" w:color="auto"/>
+          <w:insideH w:val="none" w:sz="0" w:space="0" w:color="auto"/>
+          <w:insideV w:val="none" w:sz="0" w:space="0" w:color="auto"/>
+        </w:tblBorders>
+        <w:tblLook w:val="04A0" w:firstRow="1" w:lastRow="0" w:firstColumn="1" w:lastColumn="0" w:noHBand="0" w:noVBand="1"/>
+      </w:tblPr>
+      <w:tblGrid>
+        <w:gridCol w:w="2552"/>
+        <w:gridCol w:w="6510"/>
+      </w:tblGrid>
+      <w:tr>
+        <w:tc>
+          <w:tcPr>
+            <w:tcW w:w="2552" w:type="dxa"/>
+          </w:tcPr>
+          <w:p>
+            <w:r>
+              <w:t>Nom de l’enfant :</w:t>
+            </w:r>
+          </w:p>
+        </w:tc>
+        <w:tc>
+          <w:tcPr>
+            <w:tcW w:w="6510" w:type="dxa"/>
+          </w:tcPr>
+          <w:p>
+            <w:r>
+              <w:rPr>
+                <w:color w:val="1F3864" w:themeColor="accent1" w:themeShade="80"/>
+              </w:rPr>
+              <w:t>{</w:t>
+            </w:r>
+            <w:r>
+              <w:rPr>
+                <w:color w:val="1F3864" w:themeColor="accent1" w:themeShade="80"/>
+              </w:rPr>
+              <w:t>enfant</w:t>
+            </w:r>
+            <w:r>
+              <w:rPr>
+                <w:color w:val="1F3864" w:themeColor="accent1" w:themeShade="80"/>
+              </w:rPr>
+              <w:t>}</w:t>
+            </w:r>
+          </w:p>
+        </w:tc>
+      </w:tr>
+      <w:tr>
+        <w:tc>
+          <w:tcPr>
+            <w:tcW w:w="2552" w:type="dxa"/>
+          </w:tcPr>
+          <w:p>
+            <w:r>
+              <w:t>Mois concerné :</w:t>
+            </w:r>
+          </w:p>
+        </w:tc>
+        <w:tc>
+          <w:tcPr>
+            <w:tcW w:w="6510" w:type="dxa"/>
+          </w:tcPr>
+          <w:p>
+            <w:r>
+              <w:rPr>
+                <w:color w:val="1F3864" w:themeColor="accent1" w:themeShade="80"/>
+              </w:rPr>
+              <w:t>{</w:t>
+            </w:r>
+            <w:r>
+              <w:rPr>
+                <w:color w:val="1F3864" w:themeColor="accent1" w:themeShade="80"/>
+              </w:rPr>
+              <w:t>mois</w:t>
+            </w:r>
+            <w:r>
+              <w:rPr>
+                <w:color w:val="1F3864" w:themeColor="accent1" w:themeShade="80"/>
+              </w:rPr>
+              <w:t>}</w:t>
+            </w:r>
+          </w:p>
+        </w:tc>
+      </w:tr>
+      <w:tr>
+        <w:tc>
+          <w:tcPr>
+            <w:tcW w:w="2552" w:type="dxa"/>
+          </w:tcPr>
+          <w:p>
+            <w:r>
+              <w:t>Nombre de jours :</w:t>
+            </w:r>
+          </w:p>
+        </w:tc>
+        <w:tc>
+          <w:tcPr>
+            <w:tcW w:w="6510" w:type="dxa"/>
+          </w:tcPr>
+          <w:p>
+            <w:r>
+              <w:rPr>
+                <w:color w:val="1F3864" w:themeColor="accent1" w:themeShade="80"/>
+              </w:rPr>
+              <w:t>{</w:t>
+            </w:r>
+            <w:r>
+              <w:rPr>
+                <w:color w:val="1F3864" w:themeColor="accent1" w:themeShade="80"/>
+              </w:rPr>
+              <w:t>jours</w:t>
+            </w:r>
+            <w:r>
+              <w:rPr>
+                <w:color w:val="1F3864" w:themeColor="accent1" w:themeShade="80"/>
+              </w:rPr>
+              <w:t>}</w:t>
+            </w:r>
+          </w:p>
+        </w:tc>
+      </w:tr>
+    </w:tbl>
+    <w:p/>
+    <w:tbl>
+      <w:tblPr>
+        <w:tblStyle w:val="Grilledutableau"/>
+        <w:tblW w:w="0" w:type="auto"/>
+        <w:tblLook w:val="04A0" w:firstRow="1" w:lastRow="0" w:firstColumn="1" w:lastColumn="0" w:noHBand="0" w:noVBand="1"/>
+      </w:tblPr>
+      <w:tblGrid>
+        <w:gridCol w:w="4531"/>
+        <w:gridCol w:w="4531"/>
+      </w:tblGrid>
+      <w:tr>
+        <w:tc>
+          <w:tcPr>
+            <w:tcW w:w="4531" w:type="dxa"/>
+          </w:tcPr>
+          <w:p>
+            <w:pPr>
+              <w:jc w:val="center"/>
+              <w:rPr>
+                <w:b/>
+              </w:rPr>
+            </w:pPr>
+            <w:r>
+              <w:rPr>
+                <w:b/>
+              </w:rPr>
+              <w:t>Période</w:t>
+            </w:r>
+          </w:p>
+        </w:tc>
+        <w:tc>
+          <w:tcPr>
+            <w:tcW w:w="4531" w:type="dxa"/>
+          </w:tcPr>
+          <w:p>
+            <w:pPr>
+              <w:jc w:val="center"/>
+              <w:rPr>
+                <w:b/>
+              </w:rPr>
+            </w:pPr>
+            <w:r>
+              <w:rPr>
+                <w:b/>
+              </w:rPr>
+              <w:t>Motif</w:t>
+            </w:r>
+          </w:p>
+        </w:tc>
+      </w:tr>
+      <w:tr>
+        <w:tc>
+          <w:tcPr>
+            <w:tcW w:w="4531" w:type="dxa"/>
+          </w:tcPr>
+          <w:p>
+            <w:pPr>
+              <w:rPr>
+                <w:color w:val="1F3864" w:themeColor="accent1" w:themeShade="80"/>
+              </w:rPr>
+            </w:pPr>
+            <w:r>
+              <w:rPr>
+                <w:color w:val="1F3864" w:themeColor="accent1" w:themeShade="80"/>
+              </w:rPr>
+              <w:t>{</w:t>
+            </w:r>
+            <w:r>
+              <w:rPr>
+                <w:color w:val="1F3864" w:themeColor="accent1" w:themeShade="80"/>
+              </w:rPr>
+              <w:t>periode</w:t>
+            </w:r>
+            <w:r>
+              <w:rPr>
+                <w:color w:val="1F3864" w:themeColor="accent1" w:themeShade="80"/>
+              </w:rPr>
+              <w:t>_1}</w:t>
+            </w:r>
+          </w:p>
+        </w:tc>
+        <w:tc>
+          <w:tcPr>
+            <w:tcW w:w="4531" w:type="dxa"/>
+          </w:tcPr>
+          <w:p>
+            <w:pPr>
+              <w:rPr>
+                <w:color w:val="1F3864" w:themeColor="accent1" w:themeShade="80"/>
+              </w:rPr>
+            </w:pPr>
+            <w:r>
+              <w:rPr>
+                <w:color w:val="1F3864" w:themeColor="accent1" w:themeShade="80"/>
+              </w:rPr>
+              <w:t>{</w:t>
+            </w:r>
+            <w:r>
+              <w:rPr>
+                <w:color w:val="1F3864" w:themeColor="accent1" w:themeShade="80"/>
+              </w:rPr>
+              <w:t>motif</w:t>
+            </w:r>
+            <w:r>
+              <w:rPr>
+                <w:color w:val="1F3864" w:themeColor="accent1" w:themeShade="80"/>
+              </w:rPr>
+              <w:t>_1}</w:t>
+            </w:r>
+          </w:p>
+        </w:tc>
+      </w:tr>
+      <w:tr>
+        <w:tc>
+          <w:tcPr>
+            <w:tcW w:w="4531" w:type="dxa"/>
+          </w:tcPr>
+          <w:p>
+            <w:pPr>
+              <w:rPr>
+                <w:color w:val="1F3864" w:themeColor="accent1" w:themeShade="80"/>
+              </w:rPr>
+            </w:pPr>
+            <w:r>
+              <w:rPr>
+                <w:color w:val="1F3864" w:themeColor="accent1" w:themeShade="80"/>
+              </w:rPr>
+              <w:t>{</w:t>
+            </w:r>
+            <w:r>
+              <w:rPr>
+                <w:color w:val="1F3864" w:themeColor="accent1" w:themeShade="80"/>
+              </w:rPr>
+              <w:t>periode</w:t>
+            </w:r>
+            <w:r>
+              <w:rPr>
+                <w:color w:val="1F3864" w:themeColor="accent1" w:themeShade="80"/>
+              </w:rPr>
+              <w:t>_2}</w:t>
+            </w:r>
+          </w:p>
+        </w:tc>
+        <w:tc>
+          <w:tcPr>
+            <w:tcW w:w="4531" w:type="dxa"/>
+          </w:tcPr>
+          <w:p>
+            <w:pPr>
+              <w:rPr>
+                <w:color w:val="1F3864" w:themeColor="accent1" w:themeShade="80"/>
+              </w:rPr>
+            </w:pPr>
+            <w:r>
+              <w:rPr>
+                <w:color w:val="1F3864" w:themeColor="accent1" w:themeShade="80"/>
+              </w:rPr>
+              <w:t>{</w:t>
+            </w:r>
+            <w:r>
+              <w:rPr>
+                <w:color w:val="1F3864" w:themeColor="accent1" w:themeShade="80"/>
+              </w:rPr>
+              <w:t>motif</w:t>
+            </w:r>
+            <w:r>
+              <w:rPr>
+                <w:color w:val="1F3864" w:themeColor="accent1" w:themeShade="80"/>
+              </w:rPr>
+              <w:t>_2}</w:t>
+            </w:r>
+          </w:p>
+        </w:tc>
+      </w:tr>
+      <w:tr>
+        <w:tc>
+          <w:tcPr>
+            <w:tcW w:w="4531" w:type="dxa"/>
+          </w:tcPr>
+          <w:p>
+            <w:pPr>
+              <w:rPr>
+                <w:color w:val="1F3864" w:themeColor="accent1" w:themeShade="80"/>
+              </w:rPr>
+            </w:pPr>
+            <w:r>
+              <w:rPr>
+                <w:color w:val="1F3864" w:themeColor="accent1" w:themeShade="80"/>
+              </w:rPr>
+              <w:t>{</w:t>
+            </w:r>
+            <w:r>
+              <w:rPr>
+                <w:color w:val="1F3864" w:themeColor="accent1" w:themeShade="80"/>
+              </w:rPr>
+              <w:t>periode</w:t>
+            </w:r>
+            <w:r>
+              <w:rPr>
+                <w:color w:val="1F3864" w:themeColor="accent1" w:themeShade="80"/>
+              </w:rPr>
+              <w:t>_3}</w:t>
+            </w:r>
+          </w:p>
+        </w:tc>
+        <w:tc>
+          <w:tcPr>
+            <w:tcW w:w="4531" w:type="dxa"/>
+          </w:tcPr>
+          <w:p>
+            <w:pPr>
+              <w:rPr>
+                <w:color w:val="1F3864" w:themeColor="accent1" w:themeShade="80"/>
+              </w:rPr>
+            </w:pPr>
+            <w:r>
+              <w:rPr>
+                <w:color w:val="1F3864" w:themeColor="accent1" w:themeShade="80"/>
+              </w:rPr>
+              <w:t>{</w:t>
+            </w:r>
+            <w:r>
+              <w:rPr>
+                <w:color w:val="1F3864" w:themeColor="accent1" w:themeShade="80"/>
+              </w:rPr>
+              <w:t>motif</w:t>
+            </w:r>
+            <w:r>
+              <w:rPr>
+                <w:color w:val="1F3864" w:themeColor="accent1" w:themeShade="80"/>
+              </w:rPr>
+              <w:t>_3}</w:t>
+            </w:r>
+          </w:p>
+        </w:tc>
+      </w:tr>
+      <w:tr>
+        <w:tc>
+          <w:tcPr>
+            <w:tcW w:w="4531" w:type="dxa"/>
+          </w:tcPr>
+          <w:p>
+            <w:pPr>
+              <w:rPr>
+                <w:color w:val="1F3864" w:themeColor="accent1" w:themeShade="80"/>
+              </w:rPr>
+            </w:pPr>
+            <w:r>
+              <w:rPr>
+                <w:color w:val="1F3864" w:themeColor="accent1" w:themeShade="80"/>
+              </w:rPr>
+              <w:t>{</w:t>
+            </w:r>
+            <w:r>
+              <w:rPr>
+                <w:color w:val="1F3864" w:themeColor="accent1" w:themeShade="80"/>
+              </w:rPr>
+              <w:t>periode</w:t>
+            </w:r>
+            <w:r>
+              <w:rPr>
+                <w:color w:val="1F3864" w:themeColor="accent1" w:themeShade="80"/>
+              </w:rPr>
+              <w:t>_4}</w:t>
+            </w:r>
+          </w:p>
+        </w:tc>
+        <w:tc>
+          <w:tcPr>
+            <w:tcW w:w="4531" w:type="dxa"/>
+          </w:tcPr>
+          <w:p>
+            <w:pPr>
+              <w:rPr>
+                <w:color w:val="1F3864" w:themeColor="accent1" w:themeShade="80"/>
+              </w:rPr>
+            </w:pPr>
+            <w:r>
+              <w:rPr>
+                <w:color w:val="1F3864" w:themeColor="accent1" w:themeShade="80"/>
+              </w:rPr>
+              <w:t>{</w:t>
+            </w:r>
+            <w:r>
+              <w:rPr>
+                <w:color w:val="1F3864" w:themeColor="accent1" w:themeShade="80"/>
+              </w:rPr>
+              <w:t>motif</w:t>
+            </w:r>
+            <w:r>
+              <w:rPr>
+                <w:color w:val="1F3864" w:themeColor="accent1" w:themeShade="80"/>
+              </w:rPr>
+              <w:t>_4}</w:t>
+            </w:r>
+          </w:p>
+        </w:tc>
+      </w:tr>
+      <w:tr>
+        <w:tc>
+          <w:tcPr>
+            <w:tcW w:w="4531" w:type="dxa"/>
+          </w:tcPr>
+          <w:p>
+            <w:pPr>
+              <w:rPr>
+                <w:color w:val="1F3864" w:themeColor="accent1" w:themeShade="80"/>
+              </w:rPr>
+            </w:pPr>
+            <w:r>
+              <w:rPr>
+                <w:color w:val="1F3864" w:themeColor="accent1" w:themeShade="80"/>
+              </w:rPr>
+              <w:t>{</w:t>
+            </w:r>
+            <w:r>
+              <w:rPr>
+                <w:color w:val="1F3864" w:themeColor="accent1" w:themeShade="80"/>
+              </w:rPr>
+              <w:t>periode</w:t>
+            </w:r>
+            <w:r>
+              <w:rPr>
+                <w:color w:val="1F3864" w:themeColor="accent1" w:themeShade="80"/>
+              </w:rPr>
+              <w:t>_5}</w:t>
+            </w:r>
+          </w:p>
+        </w:tc>
+        <w:tc>
+          <w:tcPr>
+            <w:tcW w:w="4531" w:type="dxa"/>
+          </w:tcPr>
+          <w:p>
+            <w:pPr>
+              <w:rPr>
+                <w:color w:val="1F3864" w:themeColor="accent1" w:themeShade="80"/>
+              </w:rPr>
+            </w:pPr>
+            <w:r>
+              <w:rPr>
+                <w:color w:val="1F3864" w:themeColor="accent1" w:themeShade="80"/>
+              </w:rPr>
+              <w:t>{</w:t>
+            </w:r>
+            <w:r>
+              <w:rPr>
+                <w:color w:val="1F3864" w:themeColor="accent1" w:themeShade="80"/>
+              </w:rPr>
+              <w:t>motif</w:t>
+            </w:r>
+            <w:r>
+              <w:rPr>
+                <w:color w:val="1F3864" w:themeColor="accent1" w:themeShade="80"/>
+              </w:rPr>
+              <w:t>_5}</w:t>
+            </w:r>
+          </w:p>
+        </w:tc>
+      </w:tr>
+      <w:tr>
+        <w:tc>
+          <w:tcPr>
+            <w:tcW w:w="4531" w:type="dxa"/>
+          </w:tcPr>
+          <w:p>
+            <w:pPr>
+              <w:rPr>
+                <w:color w:val="1F3864" w:themeColor="accent1" w:themeShade="80"/>
+              </w:rPr>
+            </w:pPr>
+            <w:r>
+              <w:rPr>
+                <w:color w:val="1F3864" w:themeColor="accent1" w:themeShade="80"/>
+              </w:rPr>
+              <w:t>{</w:t>
+            </w:r>
+            <w:r>
+              <w:rPr>
+                <w:color w:val="1F3864" w:themeColor="accent1" w:themeShade="80"/>
+              </w:rPr>
+              <w:t>periode</w:t>
+            </w:r>
+            <w:r>
+              <w:rPr>
+                <w:color w:val="1F3864" w:themeColor="accent1" w:themeShade="80"/>
+              </w:rPr>
+              <w:t>_6}</w:t>
+            </w:r>
+          </w:p>
+        </w:tc>
+        <w:tc>
+          <w:tcPr>
+            <w:tcW w:w="4531" w:type="dxa"/>
+          </w:tcPr>
+          <w:p>
+            <w:pPr>
+              <w:rPr>
+                <w:color w:val="1F3864" w:themeColor="accent1" w:themeShade="80"/>
+              </w:rPr>
+            </w:pPr>
+            <w:r>
+              <w:rPr>
+                <w:color w:val="1F3864" w:themeColor="accent1" w:themeShade="80"/>
+              </w:rPr>
+              <w:t>{</w:t>
+            </w:r>
+            <w:r>
+              <w:rPr>
+                <w:color w:val="1F3864" w:themeColor="accent1" w:themeShade="80"/>
+              </w:rPr>
+              <w:t>motif</w:t>
+            </w:r>
+            <w:r>
+              <w:rPr>
+                <w:color w:val="1F3864" w:themeColor="accent1" w:themeShade="80"/>
+              </w:rPr>
+              <w:t>_6}</w:t>
+            </w:r>
+          </w:p>
+        </w:tc>
+      </w:tr>
+    </w:tbl>
+    <w:p/>
     <w:p>
+      <w:pPr>
+        <w:jc w:val="right"/>
+      </w:pPr>
       <w:r>
-        <w:t>Délégation social</w:t>
+        <w:rPr>
+          <w:color w:val="1F3864" w:themeColor="accent1" w:themeShade="80"/>
+        </w:rPr>
+        <w:t>{</w:t>
       </w:r>
       <w:r>
-        <w:tab/>
+        <w:rPr>
+          <w:color w:val="1F3864" w:themeColor="accent1" w:themeShade="80"/>
+        </w:rPr>
+        <w:t>lieu</w:t>
       </w:r>
       <w:r>
-        <w:tab/>
+        <w:rPr>
+          <w:color w:val="1F3864" w:themeColor="accent1" w:themeShade="80"/>
+        </w:rPr>
+        <w:t>}</w:t>
       </w:r>
       <w:r>
-        <w:tab/>
+        <w:t xml:space="preserve">, le </w:t>
       </w:r>
       <w:r>
-        <w:tab/>
+        <w:rPr>
+          <w:color w:val="1F3864" w:themeColor="accent1" w:themeShade="80"/>
+        </w:rPr>
+        <w:t>{</w:t>
       </w:r>
       <w:r>
-        <w:tab/>
+        <w:rPr>
+          <w:color w:val="1F3864" w:themeColor="accent1" w:themeShade="80"/>
+        </w:rPr>
+        <w:t>date</w:t>
       </w:r>
       <w:r>
-        <w:tab/>
+        <w:rPr>
+          <w:color w:val="1F3864" w:themeColor="accent1" w:themeShade="80"/>
+        </w:rPr>
+        <w:t>}</w:t>
+      </w:r>
+    </w:p>
+    <w:p>
+      <w:pPr>
+        <w:jc w:val="right"/>
+      </w:pPr>
+      <w:r>
+        <w:t>{</w:t>
       </w:r>
       <w:r>
-        <w:tab/>
+        <w:t>%</w:t>
       </w:r>
       <w:r>
-        <w:tab/>
-        <w:t>Madame {</w:t>
-      </w:r>
-      <w:r>
-        <w:t>nom</w:t>
+        <w:t>signature</w:t>
       </w:r>
       <w:r>
         <w:t>}</w:t>
@@ -54,408 +700,6 @@
         <w:tblLook w:val="04A0" w:firstRow="1" w:lastRow="0" w:firstColumn="1" w:lastColumn="0" w:noHBand="0" w:noVBand="1"/>
       </w:tblPr>
       <w:tblGrid>
-        <w:gridCol w:w="2552"/>
-        <w:gridCol w:w="6510"/>
-      </w:tblGrid>
-      <w:tr>
-        <w:tc>
-          <w:tcPr>
-            <w:tcW w:w="2552" w:type="dxa"/>
-          </w:tcPr>
-          <w:p>
-            <w:r>
-              <w:t>Nom de l’enfant :</w:t>
-            </w:r>
-          </w:p>
-        </w:tc>
-        <w:tc>
-          <w:tcPr>
-            <w:tcW w:w="6510" w:type="dxa"/>
-          </w:tcPr>
-          <w:p>
-            <w:r>
-              <w:t>{</w:t>
-            </w:r>
-            <w:r>
-              <w:t>enfant</w:t>
-            </w:r>
-            <w:r>
-              <w:t>}</w:t>
-            </w:r>
-          </w:p>
-        </w:tc>
-      </w:tr>
-      <w:tr>
-        <w:tc>
-          <w:tcPr>
-            <w:tcW w:w="2552" w:type="dxa"/>
-          </w:tcPr>
-          <w:p>
-            <w:r>
-              <w:t>Mois concerné :</w:t>
-            </w:r>
-          </w:p>
-        </w:tc>
-        <w:tc>
-          <w:tcPr>
-            <w:tcW w:w="6510" w:type="dxa"/>
-          </w:tcPr>
-          <w:p>
-            <w:r>
-              <w:t>{</w:t>
-            </w:r>
-            <w:r>
-              <w:t>mois</w:t>
-            </w:r>
-            <w:r>
-              <w:t>}</w:t>
-            </w:r>
-          </w:p>
-        </w:tc>
-      </w:tr>
-      <w:tr>
-        <w:tc>
-          <w:tcPr>
-            <w:tcW w:w="2552" w:type="dxa"/>
-          </w:tcPr>
-          <w:p>
-            <w:r>
-              <w:t>Nombre de jours :</w:t>
-            </w:r>
-          </w:p>
-        </w:tc>
-        <w:tc>
-          <w:tcPr>
-            <w:tcW w:w="6510" w:type="dxa"/>
-          </w:tcPr>
-          <w:p>
-            <w:r>
-              <w:t>{</w:t>
-            </w:r>
-            <w:r>
-              <w:t>jours</w:t>
-            </w:r>
-            <w:r>
-              <w:t>}</w:t>
-            </w:r>
-          </w:p>
-        </w:tc>
-      </w:tr>
-    </w:tbl>
-    <w:p/>
-    <w:p/>
-    <w:tbl>
-      <w:tblPr>
-        <w:tblStyle w:val="Grilledutableau"/>
-        <w:tblW w:w="0" w:type="auto"/>
-        <w:tblLook w:val="04A0" w:firstRow="1" w:lastRow="0" w:firstColumn="1" w:lastColumn="0" w:noHBand="0" w:noVBand="1"/>
-      </w:tblPr>
-      <w:tblGrid>
-        <w:gridCol w:w="4531"/>
-        <w:gridCol w:w="4531"/>
-      </w:tblGrid>
-      <w:tr>
-        <w:tc>
-          <w:tcPr>
-            <w:tcW w:w="4531" w:type="dxa"/>
-          </w:tcPr>
-          <w:p>
-            <w:pPr>
-              <w:jc w:val="center"/>
-              <w:rPr>
-                <w:b/>
-              </w:rPr>
-            </w:pPr>
-            <w:r>
-              <w:rPr>
-                <w:b/>
-              </w:rPr>
-              <w:t>Période</w:t>
-            </w:r>
-          </w:p>
-        </w:tc>
-        <w:tc>
-          <w:tcPr>
-            <w:tcW w:w="4531" w:type="dxa"/>
-          </w:tcPr>
-          <w:p>
-            <w:pPr>
-              <w:jc w:val="center"/>
-              <w:rPr>
-                <w:b/>
-              </w:rPr>
-            </w:pPr>
-            <w:r>
-              <w:rPr>
-                <w:b/>
-              </w:rPr>
-              <w:t>Motif</w:t>
-            </w:r>
-          </w:p>
-        </w:tc>
-      </w:tr>
-      <w:tr>
-        <w:tc>
-          <w:tcPr>
-            <w:tcW w:w="4531" w:type="dxa"/>
-          </w:tcPr>
-          <w:p>
-            <w:r>
-              <w:t>{</w:t>
-            </w:r>
-            <w:r>
-              <w:t>periode</w:t>
-            </w:r>
-            <w:r>
-              <w:t>_1}</w:t>
-            </w:r>
-          </w:p>
-        </w:tc>
-        <w:tc>
-          <w:tcPr>
-            <w:tcW w:w="4531" w:type="dxa"/>
-          </w:tcPr>
-          <w:p>
-            <w:r>
-              <w:t>{</w:t>
-            </w:r>
-            <w:r>
-              <w:t>motif</w:t>
-            </w:r>
-            <w:r>
-              <w:t>_1}</w:t>
-            </w:r>
-          </w:p>
-        </w:tc>
-      </w:tr>
-      <w:tr>
-        <w:tc>
-          <w:tcPr>
-            <w:tcW w:w="4531" w:type="dxa"/>
-          </w:tcPr>
-          <w:p>
-            <w:r>
-              <w:t>{</w:t>
-            </w:r>
-            <w:r>
-              <w:t>periode</w:t>
-            </w:r>
-            <w:r>
-              <w:t>_2}</w:t>
-            </w:r>
-          </w:p>
-        </w:tc>
-        <w:tc>
-          <w:tcPr>
-            <w:tcW w:w="4531" w:type="dxa"/>
-          </w:tcPr>
-          <w:p>
-            <w:r>
-              <w:t>{</w:t>
-            </w:r>
-            <w:r>
-              <w:t>motif</w:t>
-            </w:r>
-            <w:r>
-              <w:t>_2}</w:t>
-            </w:r>
-          </w:p>
-        </w:tc>
-      </w:tr>
-      <w:tr>
-        <w:tc>
-          <w:tcPr>
-            <w:tcW w:w="4531" w:type="dxa"/>
-          </w:tcPr>
-          <w:p>
-            <w:r>
-              <w:t>{</w:t>
-            </w:r>
-            <w:r>
-              <w:t>periode</w:t>
-            </w:r>
-            <w:r>
-              <w:t>_3}</w:t>
-            </w:r>
-          </w:p>
-        </w:tc>
-        <w:tc>
-          <w:tcPr>
-            <w:tcW w:w="4531" w:type="dxa"/>
-          </w:tcPr>
-          <w:p>
-            <w:r>
-              <w:t>{</w:t>
-            </w:r>
-            <w:r>
-              <w:t>motif</w:t>
-            </w:r>
-            <w:r>
-              <w:t>_3}</w:t>
-            </w:r>
-          </w:p>
-        </w:tc>
-      </w:tr>
-      <w:tr>
-        <w:tc>
-          <w:tcPr>
-            <w:tcW w:w="4531" w:type="dxa"/>
-          </w:tcPr>
-          <w:p>
-            <w:r>
-              <w:t>{</w:t>
-            </w:r>
-            <w:r>
-              <w:t>periode</w:t>
-            </w:r>
-            <w:r>
-              <w:t>_4}</w:t>
-            </w:r>
-          </w:p>
-        </w:tc>
-        <w:tc>
-          <w:tcPr>
-            <w:tcW w:w="4531" w:type="dxa"/>
-          </w:tcPr>
-          <w:p>
-            <w:r>
-              <w:t>{</w:t>
-            </w:r>
-            <w:r>
-              <w:t>motif</w:t>
-            </w:r>
-            <w:r>
-              <w:t>_4}</w:t>
-            </w:r>
-          </w:p>
-        </w:tc>
-      </w:tr>
-      <w:tr>
-        <w:tc>
-          <w:tcPr>
-            <w:tcW w:w="4531" w:type="dxa"/>
-          </w:tcPr>
-          <w:p>
-            <w:r>
-              <w:t>{</w:t>
-            </w:r>
-            <w:r>
-              <w:t>periode</w:t>
-            </w:r>
-            <w:r>
-              <w:t>_5}</w:t>
-            </w:r>
-          </w:p>
-        </w:tc>
-        <w:tc>
-          <w:tcPr>
-            <w:tcW w:w="4531" w:type="dxa"/>
-          </w:tcPr>
-          <w:p>
-            <w:r>
-              <w:t>{</w:t>
-            </w:r>
-            <w:r>
-              <w:t>motif</w:t>
-            </w:r>
-            <w:r>
-              <w:t>_5}</w:t>
-            </w:r>
-          </w:p>
-        </w:tc>
-      </w:tr>
-      <w:tr>
-        <w:tc>
-          <w:tcPr>
-            <w:tcW w:w="4531" w:type="dxa"/>
-          </w:tcPr>
-          <w:p>
-            <w:r>
-              <w:t>{</w:t>
-            </w:r>
-            <w:r>
-              <w:t>periode</w:t>
-            </w:r>
-            <w:r>
-              <w:t>_6}</w:t>
-            </w:r>
-          </w:p>
-        </w:tc>
-        <w:tc>
-          <w:tcPr>
-            <w:tcW w:w="4531" w:type="dxa"/>
-          </w:tcPr>
-          <w:p>
-            <w:r>
-              <w:t>{</w:t>
-            </w:r>
-            <w:r>
-              <w:t>motif</w:t>
-            </w:r>
-            <w:r>
-              <w:t>_6}</w:t>
-            </w:r>
-          </w:p>
-        </w:tc>
-      </w:tr>
-    </w:tbl>
-    <w:p/>
-    <w:p>
-      <w:pPr>
-        <w:jc w:val="right"/>
-      </w:pPr>
-      <w:r>
-        <w:t>{</w:t>
-      </w:r>
-      <w:r>
-        <w:t>lieu</w:t>
-      </w:r>
-      <w:r>
-        <w:t>}, le {</w:t>
-      </w:r>
-      <w:r>
-        <w:t>date</w:t>
-      </w:r>
-      <w:r>
-        <w:t>}</w:t>
-      </w:r>
-    </w:p>
-    <w:p>
-      <w:pPr>
-        <w:jc w:val="right"/>
-      </w:pPr>
-      <w:r>
-        <w:t>{</w:t>
-      </w:r>
-      <w:r>
-        <w:t>%</w:t>
-      </w:r>
-      <w:r>
-        <w:t>signature</w:t>
-      </w:r>
-      <w:r>
-        <w:t>}</w:t>
-      </w:r>
-    </w:p>
-    <w:p>
-      <w:bookmarkStart w:id="0" w:name="_GoBack"/>
-      <w:bookmarkEnd w:id="0"/>
-    </w:p>
-    <w:tbl>
-      <w:tblPr>
-        <w:tblStyle w:val="Grilledutableau"/>
-        <w:tblW w:w="0" w:type="auto"/>
-        <w:tblBorders>
-          <w:top w:val="none" w:sz="0" w:space="0" w:color="auto"/>
-          <w:left w:val="none" w:sz="0" w:space="0" w:color="auto"/>
-          <w:bottom w:val="none" w:sz="0" w:space="0" w:color="auto"/>
-          <w:right w:val="none" w:sz="0" w:space="0" w:color="auto"/>
-          <w:insideH w:val="none" w:sz="0" w:space="0" w:color="auto"/>
-          <w:insideV w:val="none" w:sz="0" w:space="0" w:color="auto"/>
-        </w:tblBorders>
-        <w:tblLook w:val="04A0" w:firstRow="1" w:lastRow="0" w:firstColumn="1" w:lastColumn="0" w:noHBand="0" w:noVBand="1"/>
-      </w:tblPr>
-      <w:tblGrid>
         <w:gridCol w:w="988"/>
         <w:gridCol w:w="8074"/>
       </w:tblGrid>
@@ -791,7 +1035,10 @@
               <w:t>.</w:t>
             </w:r>
           </w:p>
-          <w:p/>
+          <w:p>
+            <w:bookmarkStart w:id="0" w:name="_GoBack"/>
+            <w:bookmarkEnd w:id="0"/>
+          </w:p>
         </w:tc>
       </w:tr>
     </w:tbl>

</xml_diff>